<commit_message>
adding 2 and 3
</commit_message>
<xml_diff>
--- a/Final_Project_data_mining.docx
+++ b/Final_Project_data_mining.docx
@@ -326,8 +326,13 @@
           </w:tcPr>
           <w:p>
             <w:r>
-              <w:t>number of week nights</w:t>
-            </w:r>
+              <w:t xml:space="preserve">number of </w:t>
+            </w:r>
+            <w:proofErr w:type="gramStart"/>
+            <w:r>
+              <w:t>week nights</w:t>
+            </w:r>
+            <w:proofErr w:type="gramEnd"/>
           </w:p>
         </w:tc>
         <w:tc>
@@ -991,7 +996,7 @@
           <w:noProof/>
         </w:rPr>
         <w:drawing>
-          <wp:inline distT="0" distB="0" distL="0" distR="0" wp14:anchorId="53CA5285" wp14:editId="14A6ACB8">
+          <wp:inline distT="0" distB="0" distL="0" distR="0" wp14:anchorId="53CA5285" wp14:editId="7EB577FA">
             <wp:extent cx="1933575" cy="1929417"/>
             <wp:effectExtent l="0" t="0" r="0" b="0"/>
             <wp:docPr id="1302781208" name="Picture 1" descr="A graph with numbers and a bar graph&#10;&#10;Description automatically generated"/>
@@ -1044,7 +1049,7 @@
           <w:noProof/>
         </w:rPr>
         <w:drawing>
-          <wp:inline distT="0" distB="0" distL="0" distR="0" wp14:anchorId="00C60F36" wp14:editId="610B96D7">
+          <wp:inline distT="0" distB="0" distL="0" distR="0" wp14:anchorId="00C60F36" wp14:editId="5C9C9964">
             <wp:extent cx="1924050" cy="1919911"/>
             <wp:effectExtent l="0" t="0" r="0" b="4445"/>
             <wp:docPr id="409901080" name="Picture 2" descr="A graph with numbers and a bar graph&#10;&#10;Description automatically generated"/>
@@ -1097,7 +1102,7 @@
           <w:noProof/>
         </w:rPr>
         <w:drawing>
-          <wp:inline distT="0" distB="0" distL="0" distR="0" wp14:anchorId="0F31B480" wp14:editId="7464FB5A">
+          <wp:inline distT="0" distB="0" distL="0" distR="0" wp14:anchorId="0F31B480" wp14:editId="5EBB9053">
             <wp:extent cx="1924050" cy="1919912"/>
             <wp:effectExtent l="0" t="0" r="0" b="4445"/>
             <wp:docPr id="1166285262" name="Picture 3" descr="A graph with numbers and a bar&#10;&#10;Description automatically generated"/>
@@ -1154,7 +1159,7 @@
           <w:noProof/>
         </w:rPr>
         <w:drawing>
-          <wp:inline distT="0" distB="0" distL="0" distR="0" wp14:anchorId="14C59AF8" wp14:editId="371D26C4">
+          <wp:inline distT="0" distB="0" distL="0" distR="0" wp14:anchorId="14C59AF8" wp14:editId="6D1BCE05">
             <wp:extent cx="1933575" cy="1929417"/>
             <wp:effectExtent l="0" t="0" r="0" b="0"/>
             <wp:docPr id="919279108" name="Picture 4" descr="A graph with numbers and a bar&#10;&#10;Description automatically generated"/>
@@ -1207,7 +1212,7 @@
           <w:noProof/>
         </w:rPr>
         <w:drawing>
-          <wp:inline distT="0" distB="0" distL="0" distR="0" wp14:anchorId="7BD1F76D" wp14:editId="6C9BFBF0">
+          <wp:inline distT="0" distB="0" distL="0" distR="0" wp14:anchorId="7BD1F76D" wp14:editId="53D352C9">
             <wp:extent cx="1952625" cy="1948425"/>
             <wp:effectExtent l="0" t="0" r="0" b="0"/>
             <wp:docPr id="1210559155" name="Picture 5" descr="A graph of numbers and a number&#10;&#10;Description automatically generated"/>
@@ -1260,7 +1265,7 @@
           <w:noProof/>
         </w:rPr>
         <w:drawing>
-          <wp:inline distT="0" distB="0" distL="0" distR="0" wp14:anchorId="7F2567B1" wp14:editId="2DF35F4E">
+          <wp:inline distT="0" distB="0" distL="0" distR="0" wp14:anchorId="7F2567B1" wp14:editId="281BF6AF">
             <wp:extent cx="1962150" cy="1962150"/>
             <wp:effectExtent l="0" t="0" r="0" b="0"/>
             <wp:docPr id="353301795" name="Picture 6" descr="A graph of a number of numbers&#10;&#10;Description automatically generated with medium confidence"/>
@@ -1318,7 +1323,7 @@
         </w:rPr>
         <w:lastRenderedPageBreak/>
         <w:drawing>
-          <wp:inline distT="0" distB="0" distL="0" distR="0" wp14:anchorId="2A63767C" wp14:editId="5B9994EE">
+          <wp:inline distT="0" distB="0" distL="0" distR="0" wp14:anchorId="2A63767C" wp14:editId="0EA697D8">
             <wp:extent cx="1866900" cy="1866900"/>
             <wp:effectExtent l="0" t="0" r="0" b="0"/>
             <wp:docPr id="1214612875" name="Picture 7" descr="A graph with numbers and a number&#10;&#10;Description automatically generated"/>
@@ -1371,7 +1376,7 @@
           <w:noProof/>
         </w:rPr>
         <w:drawing>
-          <wp:inline distT="0" distB="0" distL="0" distR="0" wp14:anchorId="082FB84F" wp14:editId="4C906C5A">
+          <wp:inline distT="0" distB="0" distL="0" distR="0" wp14:anchorId="082FB84F" wp14:editId="0204D687">
             <wp:extent cx="1914525" cy="1914525"/>
             <wp:effectExtent l="0" t="0" r="9525" b="9525"/>
             <wp:docPr id="45206891" name="Picture 8" descr="A graph with numbers and a bar graph&#10;&#10;Description automatically generated"/>
@@ -1424,7 +1429,7 @@
           <w:noProof/>
         </w:rPr>
         <w:drawing>
-          <wp:inline distT="0" distB="0" distL="0" distR="0" wp14:anchorId="0D46C926" wp14:editId="7179110F">
+          <wp:inline distT="0" distB="0" distL="0" distR="0" wp14:anchorId="0D46C926" wp14:editId="02EABA97">
             <wp:extent cx="1937742" cy="1933575"/>
             <wp:effectExtent l="0" t="0" r="5715" b="0"/>
             <wp:docPr id="267568552" name="Picture 9" descr="A graph with numbers and a bar&#10;&#10;Description automatically generated"/>
@@ -1481,7 +1486,7 @@
           <w:noProof/>
         </w:rPr>
         <w:drawing>
-          <wp:inline distT="0" distB="0" distL="0" distR="0" wp14:anchorId="6639BC94" wp14:editId="6E5FEFA2">
+          <wp:inline distT="0" distB="0" distL="0" distR="0" wp14:anchorId="6639BC94" wp14:editId="6485FA93">
             <wp:extent cx="1971470" cy="1967230"/>
             <wp:effectExtent l="0" t="0" r="0" b="0"/>
             <wp:docPr id="192150217" name="Picture 10" descr="A graph of a number of numbers&#10;&#10;Description automatically generated"/>
@@ -1534,7 +1539,7 @@
           <w:noProof/>
         </w:rPr>
         <w:drawing>
-          <wp:inline distT="0" distB="0" distL="0" distR="0" wp14:anchorId="5864C64F" wp14:editId="7B7FBC18">
+          <wp:inline distT="0" distB="0" distL="0" distR="0" wp14:anchorId="5864C64F" wp14:editId="0A547129">
             <wp:extent cx="1962150" cy="1957931"/>
             <wp:effectExtent l="0" t="0" r="0" b="4445"/>
             <wp:docPr id="903506282" name="Picture 11" descr="A graph with numbers and a bar&#10;&#10;Description automatically generated"/>
@@ -1587,7 +1592,7 @@
           <w:noProof/>
         </w:rPr>
         <w:drawing>
-          <wp:inline distT="0" distB="0" distL="0" distR="0" wp14:anchorId="4BF21AD7" wp14:editId="5A90AE68">
+          <wp:inline distT="0" distB="0" distL="0" distR="0" wp14:anchorId="4BF21AD7" wp14:editId="668EAB74">
             <wp:extent cx="1981200" cy="1981200"/>
             <wp:effectExtent l="0" t="0" r="0" b="0"/>
             <wp:docPr id="1154067282" name="Picture 12" descr="A graph with numbers and a bar graph&#10;&#10;Description automatically generated"/>
@@ -1710,6 +1715,303 @@
           <w:u w:val="single"/>
         </w:rPr>
         <w:lastRenderedPageBreak/>
+        <w:t>Skewness</w:t>
+      </w:r>
+      <w:r>
+        <w:rPr>
+          <w:b/>
+          <w:bCs/>
+          <w:u w:val="single"/>
+        </w:rPr>
+        <w:br/>
+      </w:r>
+      <w:r>
+        <w:rPr>
+          <w:b/>
+          <w:bCs/>
+          <w:u w:val="single"/>
+        </w:rPr>
+        <w:br/>
+      </w:r>
+      <w:r>
+        <w:rPr>
+          <w:b/>
+          <w:bCs/>
+          <w:u w:val="single"/>
+        </w:rPr>
+        <w:drawing>
+          <wp:inline distT="0" distB="0" distL="0" distR="0" wp14:anchorId="4A35BFB5" wp14:editId="0B086464">
+            <wp:extent cx="4344006" cy="2410161"/>
+            <wp:effectExtent l="0" t="0" r="0" b="9525"/>
+            <wp:docPr id="463311425" name="Picture 1"/>
+            <wp:cNvGraphicFramePr>
+              <a:graphicFrameLocks xmlns:a="http://schemas.openxmlformats.org/drawingml/2006/main" noChangeAspect="1"/>
+            </wp:cNvGraphicFramePr>
+            <a:graphic xmlns:a="http://schemas.openxmlformats.org/drawingml/2006/main">
+              <a:graphicData uri="http://schemas.openxmlformats.org/drawingml/2006/picture">
+                <pic:pic xmlns:pic="http://schemas.openxmlformats.org/drawingml/2006/picture">
+                  <pic:nvPicPr>
+                    <pic:cNvPr id="463311425" name=""/>
+                    <pic:cNvPicPr/>
+                  </pic:nvPicPr>
+                  <pic:blipFill>
+                    <a:blip r:embed="rId19"/>
+                    <a:stretch>
+                      <a:fillRect/>
+                    </a:stretch>
+                  </pic:blipFill>
+                  <pic:spPr>
+                    <a:xfrm>
+                      <a:off x="0" y="0"/>
+                      <a:ext cx="4344006" cy="2410161"/>
+                    </a:xfrm>
+                    <a:prstGeom prst="rect">
+                      <a:avLst/>
+                    </a:prstGeom>
+                  </pic:spPr>
+                </pic:pic>
+              </a:graphicData>
+            </a:graphic>
+          </wp:inline>
+        </w:drawing>
+      </w:r>
+    </w:p>
+    <w:p>
+      <w:r>
+        <w:t xml:space="preserve">As we can see </w:t>
+      </w:r>
+      <w:r>
+        <w:t>from</w:t>
+      </w:r>
+      <w:r>
+        <w:t xml:space="preserve"> the graphs and from the </w:t>
+      </w:r>
+      <w:proofErr w:type="spellStart"/>
+      <w:r>
+        <w:t>skweness</w:t>
+      </w:r>
+      <w:proofErr w:type="spellEnd"/>
+      <w:r>
+        <w:t xml:space="preserve"> calculation</w:t>
+      </w:r>
+      <w:r>
+        <w:t xml:space="preserve"> it’s clear which one is</w:t>
+      </w:r>
+      <w:r>
+        <w:t xml:space="preserve"> more symmetric</w:t>
+      </w:r>
+      <w:r>
+        <w:t>al, where some of the data is well distributed like “</w:t>
+      </w:r>
+      <w:proofErr w:type="spellStart"/>
+      <w:r>
+        <w:t>week_nights</w:t>
+      </w:r>
+      <w:proofErr w:type="spellEnd"/>
+      <w:r>
+        <w:t>” and which has long tail like “</w:t>
+      </w:r>
+      <w:proofErr w:type="spellStart"/>
+      <w:r>
+        <w:t>lead_time</w:t>
+      </w:r>
+      <w:proofErr w:type="spellEnd"/>
+      <w:r>
+        <w:t>”</w:t>
+      </w:r>
+    </w:p>
+    <w:p/>
+    <w:p>
+      <w:r>
+        <w:t xml:space="preserve">Checking outliers in the price column looks like there is only one value </w:t>
+      </w:r>
+      <w:r>
+        <w:t>560.00</w:t>
+      </w:r>
+      <w:r>
+        <w:t>, can’t see anything in the lower values.</w:t>
+      </w:r>
+    </w:p>
+    <w:p>
+      <w:proofErr w:type="gramStart"/>
+      <w:r>
+        <w:t xml:space="preserve">Number </w:t>
+      </w:r>
+      <w:r>
+        <w:t xml:space="preserve"> </w:t>
+      </w:r>
+      <w:r>
+        <w:t>of</w:t>
+      </w:r>
+      <w:proofErr w:type="gramEnd"/>
+      <w:r>
+        <w:t xml:space="preserve"> cancellations:</w:t>
+      </w:r>
+    </w:p>
+    <w:p>
+      <w:r>
+        <w:drawing>
+          <wp:inline distT="0" distB="0" distL="0" distR="0" wp14:anchorId="60FE3EAD" wp14:editId="0690CAA9">
+            <wp:extent cx="1838325" cy="1719996"/>
+            <wp:effectExtent l="0" t="0" r="0" b="0"/>
+            <wp:docPr id="785010806" name="Picture 1"/>
+            <wp:cNvGraphicFramePr>
+              <a:graphicFrameLocks xmlns:a="http://schemas.openxmlformats.org/drawingml/2006/main" noChangeAspect="1"/>
+            </wp:cNvGraphicFramePr>
+            <a:graphic xmlns:a="http://schemas.openxmlformats.org/drawingml/2006/main">
+              <a:graphicData uri="http://schemas.openxmlformats.org/drawingml/2006/picture">
+                <pic:pic xmlns:pic="http://schemas.openxmlformats.org/drawingml/2006/picture">
+                  <pic:nvPicPr>
+                    <pic:cNvPr id="785010806" name=""/>
+                    <pic:cNvPicPr/>
+                  </pic:nvPicPr>
+                  <pic:blipFill>
+                    <a:blip r:embed="rId20"/>
+                    <a:stretch>
+                      <a:fillRect/>
+                    </a:stretch>
+                  </pic:blipFill>
+                  <pic:spPr>
+                    <a:xfrm>
+                      <a:off x="0" y="0"/>
+                      <a:ext cx="1841007" cy="1722506"/>
+                    </a:xfrm>
+                    <a:prstGeom prst="rect">
+                      <a:avLst/>
+                    </a:prstGeom>
+                  </pic:spPr>
+                </pic:pic>
+              </a:graphicData>
+            </a:graphic>
+          </wp:inline>
+        </w:drawing>
+      </w:r>
+    </w:p>
+    <w:p/>
+    <w:p>
+      <w:pPr>
+        <w:rPr>
+          <w:b/>
+          <w:bCs/>
+          <w:u w:val="single"/>
+        </w:rPr>
+      </w:pPr>
+      <w:r>
+        <w:rPr>
+          <w:b/>
+          <w:bCs/>
+          <w:u w:val="single"/>
+        </w:rPr>
+        <w:br w:type="page"/>
+      </w:r>
+      <w:r>
+        <w:lastRenderedPageBreak/>
+        <w:drawing>
+          <wp:inline distT="0" distB="0" distL="0" distR="0" wp14:anchorId="4217B855" wp14:editId="2307728B">
+            <wp:extent cx="2457450" cy="2377207"/>
+            <wp:effectExtent l="0" t="0" r="0" b="4445"/>
+            <wp:docPr id="1580729980" name="Picture 1" descr="A graph of a number of bars&#10;&#10;Description automatically generated with medium confidence"/>
+            <wp:cNvGraphicFramePr>
+              <a:graphicFrameLocks xmlns:a="http://schemas.openxmlformats.org/drawingml/2006/main" noChangeAspect="1"/>
+            </wp:cNvGraphicFramePr>
+            <a:graphic xmlns:a="http://schemas.openxmlformats.org/drawingml/2006/main">
+              <a:graphicData uri="http://schemas.openxmlformats.org/drawingml/2006/picture">
+                <pic:pic xmlns:pic="http://schemas.openxmlformats.org/drawingml/2006/picture">
+                  <pic:nvPicPr>
+                    <pic:cNvPr id="1580729980" name="Picture 1" descr="A graph of a number of bars&#10;&#10;Description automatically generated with medium confidence"/>
+                    <pic:cNvPicPr/>
+                  </pic:nvPicPr>
+                  <pic:blipFill>
+                    <a:blip r:embed="rId21"/>
+                    <a:stretch>
+                      <a:fillRect/>
+                    </a:stretch>
+                  </pic:blipFill>
+                  <pic:spPr>
+                    <a:xfrm>
+                      <a:off x="0" y="0"/>
+                      <a:ext cx="2460648" cy="2380301"/>
+                    </a:xfrm>
+                    <a:prstGeom prst="rect">
+                      <a:avLst/>
+                    </a:prstGeom>
+                  </pic:spPr>
+                </pic:pic>
+              </a:graphicData>
+            </a:graphic>
+          </wp:inline>
+        </w:drawing>
+      </w:r>
+    </w:p>
+    <w:p>
+      <w:pPr>
+        <w:rPr>
+          <w:b/>
+          <w:bCs/>
+          <w:u w:val="single"/>
+        </w:rPr>
+      </w:pPr>
+    </w:p>
+    <w:p>
+      <w:proofErr w:type="gramStart"/>
+      <w:r>
+        <w:t>it</w:t>
+      </w:r>
+      <w:proofErr w:type="gramEnd"/>
+      <w:r>
+        <w:t xml:space="preserve"> looks like the lower the price the less cancelations we get!</w:t>
+      </w:r>
+    </w:p>
+    <w:p>
+      <w:pPr>
+        <w:rPr>
+          <w:b/>
+          <w:bCs/>
+          <w:u w:val="single"/>
+        </w:rPr>
+      </w:pPr>
+    </w:p>
+    <w:p>
+      <w:pPr>
+        <w:rPr>
+          <w:b/>
+          <w:bCs/>
+          <w:u w:val="single"/>
+        </w:rPr>
+      </w:pPr>
+    </w:p>
+    <w:p>
+      <w:pPr>
+        <w:rPr>
+          <w:b/>
+          <w:bCs/>
+          <w:u w:val="single"/>
+        </w:rPr>
+      </w:pPr>
+    </w:p>
+    <w:p>
+      <w:pPr>
+        <w:rPr>
+          <w:b/>
+          <w:bCs/>
+          <w:u w:val="single"/>
+        </w:rPr>
+      </w:pPr>
+    </w:p>
+    <w:p>
+      <w:pPr>
+        <w:rPr>
+          <w:b/>
+          <w:bCs/>
+          <w:u w:val="single"/>
+        </w:rPr>
+      </w:pPr>
+      <w:r>
+        <w:rPr>
+          <w:b/>
+          <w:bCs/>
+          <w:u w:val="single"/>
+        </w:rPr>
         <w:t>Value cleaning:</w:t>
       </w:r>
     </w:p>
@@ -1724,7 +2026,7 @@
           <w:noProof/>
         </w:rPr>
         <w:drawing>
-          <wp:inline distT="0" distB="0" distL="0" distR="0" wp14:anchorId="0A8E9F00" wp14:editId="1C1E8994">
+          <wp:inline distT="0" distB="0" distL="0" distR="0" wp14:anchorId="0A8E9F00" wp14:editId="18894E54">
             <wp:extent cx="1914525" cy="1606956"/>
             <wp:effectExtent l="0" t="0" r="0" b="0"/>
             <wp:docPr id="1513210004" name="Picture 14" descr="A graph of a number of months&#10;&#10;Description automatically generated with medium confidence"/>
@@ -1741,7 +2043,7 @@
                     </pic:cNvPicPr>
                   </pic:nvPicPr>
                   <pic:blipFill>
-                    <a:blip r:embed="rId19" cstate="print">
+                    <a:blip r:embed="rId22" cstate="print">
                       <a:extLst>
                         <a:ext uri="{28A0092B-C50C-407E-A947-70E740481C1C}">
                           <a14:useLocalDpi xmlns:a14="http://schemas.microsoft.com/office/drawing/2010/main" val="0"/>
@@ -1777,7 +2079,7 @@
           <w:noProof/>
         </w:rPr>
         <w:drawing>
-          <wp:inline distT="0" distB="0" distL="0" distR="0" wp14:anchorId="105EAAAC" wp14:editId="2495A66E">
+          <wp:inline distT="0" distB="0" distL="0" distR="0" wp14:anchorId="105EAAAC" wp14:editId="1A931B41">
             <wp:extent cx="1941451" cy="1623695"/>
             <wp:effectExtent l="0" t="0" r="1905" b="0"/>
             <wp:docPr id="1805450295" name="Picture 15" descr="A graph of different colored lines&#10;&#10;Description automatically generated"/>
@@ -1794,7 +2096,7 @@
                     </pic:cNvPicPr>
                   </pic:nvPicPr>
                   <pic:blipFill>
-                    <a:blip r:embed="rId20" cstate="print">
+                    <a:blip r:embed="rId23" cstate="print">
                       <a:extLst>
                         <a:ext uri="{28A0092B-C50C-407E-A947-70E740481C1C}">
                           <a14:useLocalDpi xmlns:a14="http://schemas.microsoft.com/office/drawing/2010/main" val="0"/>
@@ -1847,7 +2149,7 @@
                     </pic:cNvPicPr>
                   </pic:nvPicPr>
                   <pic:blipFill>
-                    <a:blip r:embed="rId21" cstate="print">
+                    <a:blip r:embed="rId24" cstate="print">
                       <a:extLst>
                         <a:ext uri="{28A0092B-C50C-407E-A947-70E740481C1C}">
                           <a14:useLocalDpi xmlns:a14="http://schemas.microsoft.com/office/drawing/2010/main" val="0"/>
@@ -1914,6 +2216,10 @@
     </w:p>
     <w:p>
       <w:r>
+        <w:rPr>
+          <w:noProof/>
+        </w:rPr>
+        <w:lastRenderedPageBreak/>
         <w:drawing>
           <wp:inline distT="0" distB="0" distL="0" distR="0" wp14:anchorId="45E64C02" wp14:editId="7C479FB1">
             <wp:extent cx="3206915" cy="2838596"/>
@@ -1930,7 +2236,7 @@
                     <pic:cNvPicPr/>
                   </pic:nvPicPr>
                   <pic:blipFill>
-                    <a:blip r:embed="rId22"/>
+                    <a:blip r:embed="rId25"/>
                     <a:stretch>
                       <a:fillRect/>
                     </a:stretch>
@@ -2042,7 +2348,7 @@
                     </pic:cNvPicPr>
                   </pic:nvPicPr>
                   <pic:blipFill>
-                    <a:blip r:embed="rId23">
+                    <a:blip r:embed="rId26">
                       <a:extLst>
                         <a:ext uri="{28A0092B-C50C-407E-A947-70E740481C1C}">
                           <a14:useLocalDpi xmlns:a14="http://schemas.microsoft.com/office/drawing/2010/main" val="0"/>
@@ -2103,7 +2409,15 @@
     </w:p>
     <w:p>
       <w:r>
-        <w:t xml:space="preserve">Therefore, we filled the missing values of the price using the </w:t>
+        <w:t xml:space="preserve">Therefore, we </w:t>
+      </w:r>
+      <w:proofErr w:type="gramStart"/>
+      <w:r>
+        <w:t>filled</w:t>
+      </w:r>
+      <w:proofErr w:type="gramEnd"/>
+      <w:r>
+        <w:t xml:space="preserve"> the missing values of the price using the </w:t>
       </w:r>
       <w:proofErr w:type="spellStart"/>
       <w:r>
@@ -2137,7 +2451,7 @@
                     </pic:cNvPicPr>
                   </pic:nvPicPr>
                   <pic:blipFill>
-                    <a:blip r:embed="rId24" cstate="print">
+                    <a:blip r:embed="rId27" cstate="print">
                       <a:extLst>
                         <a:ext uri="{28A0092B-C50C-407E-A947-70E740481C1C}">
                           <a14:useLocalDpi xmlns:a14="http://schemas.microsoft.com/office/drawing/2010/main" val="0"/>
@@ -2265,7 +2579,7 @@
                     </pic:cNvPicPr>
                   </pic:nvPicPr>
                   <pic:blipFill>
-                    <a:blip r:embed="rId25">
+                    <a:blip r:embed="rId28">
                       <a:extLst>
                         <a:ext uri="{28A0092B-C50C-407E-A947-70E740481C1C}">
                           <a14:useLocalDpi xmlns:a14="http://schemas.microsoft.com/office/drawing/2010/main" val="0"/>
@@ -2318,7 +2632,7 @@
                     </pic:cNvPicPr>
                   </pic:nvPicPr>
                   <pic:blipFill>
-                    <a:blip r:embed="rId26">
+                    <a:blip r:embed="rId29">
                       <a:extLst>
                         <a:ext uri="{28A0092B-C50C-407E-A947-70E740481C1C}">
                           <a14:useLocalDpi xmlns:a14="http://schemas.microsoft.com/office/drawing/2010/main" val="0"/>
@@ -2427,7 +2741,7 @@
                     </pic:cNvPicPr>
                   </pic:nvPicPr>
                   <pic:blipFill>
-                    <a:blip r:embed="rId27">
+                    <a:blip r:embed="rId30">
                       <a:extLst>
                         <a:ext uri="{28A0092B-C50C-407E-A947-70E740481C1C}">
                           <a14:useLocalDpi xmlns:a14="http://schemas.microsoft.com/office/drawing/2010/main" val="0"/>
@@ -2483,7 +2797,7 @@
                     </pic:cNvPicPr>
                   </pic:nvPicPr>
                   <pic:blipFill>
-                    <a:blip r:embed="rId28">
+                    <a:blip r:embed="rId31">
                       <a:extLst>
                         <a:ext uri="{28A0092B-C50C-407E-A947-70E740481C1C}">
                           <a14:useLocalDpi xmlns:a14="http://schemas.microsoft.com/office/drawing/2010/main" val="0"/>
@@ -2615,7 +2929,7 @@
                     </pic:cNvPicPr>
                   </pic:nvPicPr>
                   <pic:blipFill>
-                    <a:blip r:embed="rId29">
+                    <a:blip r:embed="rId32">
                       <a:extLst>
                         <a:ext uri="{28A0092B-C50C-407E-A947-70E740481C1C}">
                           <a14:useLocalDpi xmlns:a14="http://schemas.microsoft.com/office/drawing/2010/main" val="0"/>
@@ -2668,7 +2982,7 @@
                     </pic:cNvPicPr>
                   </pic:nvPicPr>
                   <pic:blipFill>
-                    <a:blip r:embed="rId30">
+                    <a:blip r:embed="rId33">
                       <a:extLst>
                         <a:ext uri="{28A0092B-C50C-407E-A947-70E740481C1C}">
                           <a14:useLocalDpi xmlns:a14="http://schemas.microsoft.com/office/drawing/2010/main" val="0"/>
@@ -2722,7 +3036,15 @@
         <w:t xml:space="preserve">Our next step </w:t>
       </w:r>
       <w:r>
-        <w:t>was to create a binning system for the lead time – as it was a very spread out value. For this we used the min max method and split the lead time into five groups:</w:t>
+        <w:t xml:space="preserve">was to create a binning system for the lead time – as it was a very </w:t>
+      </w:r>
+      <w:proofErr w:type="gramStart"/>
+      <w:r>
+        <w:t>spread out</w:t>
+      </w:r>
+      <w:proofErr w:type="gramEnd"/>
+      <w:r>
+        <w:t xml:space="preserve"> value. For this we used the min max method and split the lead time into five groups:</w:t>
       </w:r>
     </w:p>
     <w:p>
@@ -2748,7 +3070,7 @@
                     </pic:cNvPicPr>
                   </pic:nvPicPr>
                   <pic:blipFill>
-                    <a:blip r:embed="rId31">
+                    <a:blip r:embed="rId34">
                       <a:extLst>
                         <a:ext uri="{28A0092B-C50C-407E-A947-70E740481C1C}">
                           <a14:useLocalDpi xmlns:a14="http://schemas.microsoft.com/office/drawing/2010/main" val="0"/>
@@ -2817,7 +3139,7 @@
                     </pic:cNvPicPr>
                   </pic:nvPicPr>
                   <pic:blipFill>
-                    <a:blip r:embed="rId32">
+                    <a:blip r:embed="rId35">
                       <a:extLst>
                         <a:ext uri="{28A0092B-C50C-407E-A947-70E740481C1C}">
                           <a14:useLocalDpi xmlns:a14="http://schemas.microsoft.com/office/drawing/2010/main" val="0"/>
@@ -2851,7 +3173,23 @@
     </w:p>
     <w:p>
       <w:r>
-        <w:t xml:space="preserve">From a cursory glance it looks like proportionally those without children our less likely to cancel, but there are a lot less with children so it was hard to really read anything into this. </w:t>
+        <w:t xml:space="preserve">From a cursory glance it looks like proportionally those without children </w:t>
+      </w:r>
+      <w:proofErr w:type="gramStart"/>
+      <w:r>
+        <w:t>our</w:t>
+      </w:r>
+      <w:proofErr w:type="gramEnd"/>
+      <w:r>
+        <w:t xml:space="preserve"> less likely to cancel, but there are a lot less with </w:t>
+      </w:r>
+      <w:proofErr w:type="gramStart"/>
+      <w:r>
+        <w:t>children</w:t>
+      </w:r>
+      <w:proofErr w:type="gramEnd"/>
+      <w:r>
+        <w:t xml:space="preserve"> so it was hard to really read anything into this. </w:t>
       </w:r>
     </w:p>
     <w:p>
@@ -2882,7 +3220,7 @@
                     </pic:cNvPicPr>
                   </pic:nvPicPr>
                   <pic:blipFill>
-                    <a:blip r:embed="rId33" cstate="print">
+                    <a:blip r:embed="rId36" cstate="print">
                       <a:extLst>
                         <a:ext uri="{28A0092B-C50C-407E-A947-70E740481C1C}">
                           <a14:useLocalDpi xmlns:a14="http://schemas.microsoft.com/office/drawing/2010/main" val="0"/>
@@ -2916,7 +3254,15 @@
     </w:p>
     <w:p>
       <w:r>
-        <w:t>And here is does appear that a higher lead time (booking further in advance) correlated to more cancellations – but it is difficult to say for certain because so many people book closer to their stay than farther away from their stay.</w:t>
+        <w:t xml:space="preserve">And here </w:t>
+      </w:r>
+      <w:proofErr w:type="gramStart"/>
+      <w:r>
+        <w:t>is</w:t>
+      </w:r>
+      <w:proofErr w:type="gramEnd"/>
+      <w:r>
+        <w:t xml:space="preserve"> does appear that a higher lead time (booking further in advance) correlated to more cancellations – but it is difficult to say for certain because so many people book closer to their stay than farther away from their stay.</w:t>
       </w:r>
     </w:p>
     <w:p>
@@ -2955,7 +3301,23 @@
     </w:p>
     <w:p>
       <w:r>
-        <w:t xml:space="preserve">The next thing we did, was to take the categorical attributes and put them into numbers – so that our models could use them. For this purpose we relabeled the year, </w:t>
+        <w:t xml:space="preserve">The next thing we </w:t>
+      </w:r>
+      <w:proofErr w:type="gramStart"/>
+      <w:r>
+        <w:t>did,</w:t>
+      </w:r>
+      <w:proofErr w:type="gramEnd"/>
+      <w:r>
+        <w:t xml:space="preserve"> was to take the categorical attributes and put them into numbers – so that our models could use them. For this </w:t>
+      </w:r>
+      <w:proofErr w:type="gramStart"/>
+      <w:r>
+        <w:t>purpose</w:t>
+      </w:r>
+      <w:proofErr w:type="gramEnd"/>
+      <w:r>
+        <w:t xml:space="preserve"> we relabeled the year, </w:t>
       </w:r>
       <w:proofErr w:type="spellStart"/>
       <w:r>
@@ -3034,7 +3396,15 @@
     </w:p>
     <w:p>
       <w:r>
-        <w:t xml:space="preserve">We found 273 rows of outliers specifically looking in the price attribute and seeing what was 3 standard deviations away from the mean. </w:t>
+        <w:t xml:space="preserve">We found 273 rows of outliers specifically looking in the price attribute and seeing what </w:t>
+      </w:r>
+      <w:proofErr w:type="gramStart"/>
+      <w:r>
+        <w:t>was 3 standard deviations away</w:t>
+      </w:r>
+      <w:proofErr w:type="gramEnd"/>
+      <w:r>
+        <w:t xml:space="preserve"> from the mean. </w:t>
       </w:r>
       <w:r>
         <w:t xml:space="preserve">We chose this method – we could have also chosen the IQR method. </w:t>
@@ -3091,7 +3461,7 @@
                     </pic:cNvPicPr>
                   </pic:nvPicPr>
                   <pic:blipFill>
-                    <a:blip r:embed="rId34">
+                    <a:blip r:embed="rId37">
                       <a:extLst>
                         <a:ext uri="{28A0092B-C50C-407E-A947-70E740481C1C}">
                           <a14:useLocalDpi xmlns:a14="http://schemas.microsoft.com/office/drawing/2010/main" val="0"/>
@@ -3147,7 +3517,7 @@
                     </pic:cNvPicPr>
                   </pic:nvPicPr>
                   <pic:blipFill>
-                    <a:blip r:embed="rId35">
+                    <a:blip r:embed="rId38">
                       <a:extLst>
                         <a:ext uri="{28A0092B-C50C-407E-A947-70E740481C1C}">
                           <a14:useLocalDpi xmlns:a14="http://schemas.microsoft.com/office/drawing/2010/main" val="0"/>
@@ -3208,7 +3578,7 @@
                     </pic:cNvPicPr>
                   </pic:nvPicPr>
                   <pic:blipFill>
-                    <a:blip r:embed="rId36">
+                    <a:blip r:embed="rId39">
                       <a:extLst>
                         <a:ext uri="{28A0092B-C50C-407E-A947-70E740481C1C}">
                           <a14:useLocalDpi xmlns:a14="http://schemas.microsoft.com/office/drawing/2010/main" val="0"/>
@@ -3314,7 +3684,15 @@
         <w:t>', 'price', 'year', 'date'</w:t>
       </w:r>
       <w:r>
-        <w:t>. This included data that was unnecessary like the ID column, and also data that we reconfigured for the purpose of the model and no longer needed the original columns.</w:t>
+        <w:t xml:space="preserve">. This included data that was unnecessary like the ID column, </w:t>
+      </w:r>
+      <w:proofErr w:type="gramStart"/>
+      <w:r>
+        <w:t>and also</w:t>
+      </w:r>
+      <w:proofErr w:type="gramEnd"/>
+      <w:r>
+        <w:t xml:space="preserve"> data that we reconfigured for the purpose of the model and no longer needed the original columns.</w:t>
       </w:r>
     </w:p>
     <w:p>
@@ -3457,8 +3835,13 @@
       </w:r>
     </w:p>
     <w:p>
-      <w:r>
-        <w:t>First we calculated the effect of the depth on the decision tree precision (our metric of interest) before balancing the data:</w:t>
+      <w:proofErr w:type="gramStart"/>
+      <w:r>
+        <w:t>First</w:t>
+      </w:r>
+      <w:proofErr w:type="gramEnd"/>
+      <w:r>
+        <w:t xml:space="preserve"> we calculated the effect of the depth on the decision tree precision (our metric of interest) before balancing the data:</w:t>
       </w:r>
     </w:p>
     <w:p>
@@ -3484,7 +3867,7 @@
                     </pic:cNvPicPr>
                   </pic:nvPicPr>
                   <pic:blipFill>
-                    <a:blip r:embed="rId37">
+                    <a:blip r:embed="rId40">
                       <a:extLst>
                         <a:ext uri="{28A0092B-C50C-407E-A947-70E740481C1C}">
                           <a14:useLocalDpi xmlns:a14="http://schemas.microsoft.com/office/drawing/2010/main" val="0"/>

</xml_diff>